<commit_message>
updates methods and rewrites xml, validates
</commit_message>
<xml_diff>
--- a/data-raw/metadata/abstract.docx
+++ b/data-raw/metadata/abstract.docx
@@ -3,10 +3,85 @@
 <w:document xmlns:wpc="http://schemas.microsoft.com/office/word/2010/wordprocessingCanvas" xmlns:cx="http://schemas.microsoft.com/office/drawing/2014/chartex" xmlns:cx1="http://schemas.microsoft.com/office/drawing/2015/9/8/chartex" xmlns:cx2="http://schemas.microsoft.com/office/drawing/2015/10/21/chartex" xmlns:cx3="http://schemas.microsoft.com/office/drawing/2016/5/9/chartex" xmlns:cx4="http://schemas.microsoft.com/office/drawing/2016/5/10/chartex" xmlns:cx5="http://schemas.microsoft.com/office/drawing/2016/5/11/chartex" xmlns:cx6="http://schemas.microsoft.com/office/drawing/2016/5/12/chartex" xmlns:cx7="http://schemas.microsoft.com/office/drawing/2016/5/13/chartex" xmlns:cx8="http://schemas.microsoft.com/office/drawing/2016/5/14/chartex" xmlns:mc="http://schemas.openxmlformats.org/markup-compatibility/2006" xmlns:aink="http://schemas.microsoft.com/office/drawing/2016/ink" xmlns:am3d="http://schemas.microsoft.com/office/drawing/2017/model3d" xmlns:o="urn:schemas-microsoft-com:office:office" xmlns:oel="http://schemas.microsoft.com/office/2019/extlst" xmlns:r="http://schemas.openxmlformats.org/officeDocument/2006/relationships" xmlns:m="http://schemas.openxmlformats.org/officeDocument/2006/math" xmlns:v="urn:schemas-microsoft-com:vml" xmlns:wp14="http://schemas.microsoft.com/office/word/2010/wordprocessingDrawing" xmlns:wp="http://schemas.openxmlformats.org/drawingml/2006/wordprocessingDrawing" xmlns:w10="urn:schemas-microsoft-com:office:word" xmlns:w="http://schemas.openxmlformats.org/wordprocessingml/2006/main" xmlns:w14="http://schemas.microsoft.com/office/word/2010/wordml" xmlns:w15="http://schemas.microsoft.com/office/word/2012/wordml" xmlns:w16cex="http://schemas.microsoft.com/office/word/2018/wordml/cex" xmlns:w16cid="http://schemas.microsoft.com/office/word/2016/wordml/cid" xmlns:w16="http://schemas.microsoft.com/office/word/2018/wordml" xmlns:w16sdtdh="http://schemas.microsoft.com/office/word/2020/wordml/sdtdatahash" xmlns:w16se="http://schemas.microsoft.com/office/word/2015/wordml/symex" xmlns:wpg="http://schemas.microsoft.com/office/word/2010/wordprocessingGroup" xmlns:wpi="http://schemas.microsoft.com/office/word/2010/wordprocessingInk" xmlns:wne="http://schemas.microsoft.com/office/word/2006/wordml" xmlns:wps="http://schemas.microsoft.com/office/word/2010/wordprocessingShape" mc:Ignorable="w14 w15 w16se w16cid w16 w16cex w16sdtdh wp14">
   <w:body>
     <w:p>
-      <w:r>
-        <w:t>abstract</w:t>
+      <w:pPr>
+        <w:rPr>
+          <w:rFonts w:ascii="Aptos" w:hAnsi="Aptos"/>
+        </w:rPr>
+      </w:pPr>
+      <w:r>
+        <w:rPr>
+          <w:rFonts w:ascii="Aptos" w:hAnsi="Aptos"/>
+        </w:rPr>
+        <w:t xml:space="preserve">The </w:t>
+      </w:r>
+      <w:r>
+        <w:rPr>
+          <w:rFonts w:ascii="Aptos" w:hAnsi="Aptos"/>
+        </w:rPr>
+        <w:t>U.S. Fish and Wildlife Service</w:t>
+      </w:r>
+      <w:r>
+        <w:rPr>
+          <w:rFonts w:ascii="Aptos" w:hAnsi="Aptos"/>
+        </w:rPr>
+        <w:t xml:space="preserve"> (</w:t>
+      </w:r>
+      <w:r>
+        <w:rPr>
+          <w:rFonts w:ascii="Aptos" w:hAnsi="Aptos"/>
+        </w:rPr>
+        <w:t>USFWS</w:t>
+      </w:r>
+      <w:r>
+        <w:rPr>
+          <w:rFonts w:ascii="Aptos" w:hAnsi="Aptos"/>
+        </w:rPr>
+        <w:t xml:space="preserve">) </w:t>
+      </w:r>
+      <w:r>
+        <w:rPr>
+          <w:rFonts w:ascii="Aptos" w:hAnsi="Aptos"/>
+        </w:rPr>
+        <w:t xml:space="preserve">collects data on adult salmonids on </w:t>
+      </w:r>
+      <w:r>
+        <w:rPr>
+          <w:rFonts w:ascii="Aptos" w:hAnsi="Aptos"/>
+        </w:rPr>
+        <w:t>Clear</w:t>
+      </w:r>
+      <w:r>
+        <w:rPr>
+          <w:rFonts w:ascii="Aptos" w:hAnsi="Aptos"/>
+        </w:rPr>
+        <w:t xml:space="preserve"> Creek. Data is collected annually via snorkel surveys; video camera systems collect data on upstream passage 24 hours a day, 7 days a week from </w:t>
+      </w:r>
+      <w:r>
+        <w:rPr>
+          <w:rFonts w:ascii="Aptos" w:hAnsi="Aptos"/>
+        </w:rPr>
+        <w:t>August-December</w:t>
+      </w:r>
+      <w:r>
+        <w:rPr>
+          <w:rFonts w:ascii="Aptos" w:hAnsi="Aptos"/>
+        </w:rPr>
+        <w:t>. Data from this monitoring is used to estimate adult escapement (upstream passage) abundance and timing, spawner abundance, and other important metrics for adult salmonids in the watershed. These</w:t>
+      </w:r>
+      <w:r>
+        <w:rPr>
+          <w:rFonts w:ascii="Aptos" w:hAnsi="Aptos"/>
+        </w:rPr>
+        <w:t xml:space="preserve"> data will also be used to inform the development of a juvenile production estimate (JPE) for spring-run Chinook salmon in the Sacramento River Watershed</w:t>
+      </w:r>
+      <w:r>
+        <w:rPr>
+          <w:rFonts w:ascii="Aptos" w:hAnsi="Aptos"/>
+        </w:rPr>
+        <w:t>.</w:t>
       </w:r>
     </w:p>
+    <w:p/>
     <w:sectPr>
       <w:pgSz w:w="12240" w:h="15840"/>
       <w:pgMar w:top="1440" w:right="1440" w:bottom="1440" w:left="1440" w:header="720" w:footer="720" w:gutter="0"/>
@@ -421,7 +496,6 @@
   <w:style w:type="character" w:default="1" w:styleId="DefaultParagraphFont">
     <w:name w:val="Default Paragraph Font"/>
     <w:uiPriority w:val="1"/>
-    <w:semiHidden/>
     <w:unhideWhenUsed/>
   </w:style>
   <w:style w:type="table" w:default="1" w:styleId="TableNormal">

</xml_diff>

<commit_message>
updates metadata according to reviews by Ryan Schaefer sent week of April 7
</commit_message>
<xml_diff>
--- a/data-raw/metadata/abstract.docx
+++ b/data-raw/metadata/abstract.docx
@@ -42,37 +42,73 @@
         <w:rPr>
           <w:rFonts w:ascii="Aptos" w:hAnsi="Aptos"/>
         </w:rPr>
-        <w:t xml:space="preserve">collects data on adult salmonids on </w:t>
-      </w:r>
-      <w:r>
-        <w:rPr>
-          <w:rFonts w:ascii="Aptos" w:hAnsi="Aptos"/>
-        </w:rPr>
-        <w:t>Clear</w:t>
-      </w:r>
-      <w:r>
-        <w:rPr>
-          <w:rFonts w:ascii="Aptos" w:hAnsi="Aptos"/>
-        </w:rPr>
-        <w:t xml:space="preserve"> Creek. Data is collected annually via snorkel surveys; video camera systems collect data on upstream passage 24 hours a day, 7 days a week from </w:t>
-      </w:r>
-      <w:r>
-        <w:rPr>
-          <w:rFonts w:ascii="Aptos" w:hAnsi="Aptos"/>
-        </w:rPr>
-        <w:t>August-December</w:t>
-      </w:r>
-      <w:r>
-        <w:rPr>
-          <w:rFonts w:ascii="Aptos" w:hAnsi="Aptos"/>
-        </w:rPr>
-        <w:t>. Data from this monitoring is used to estimate adult escapement (upstream passage) abundance and timing, spawner abundance, and other important metrics for adult salmonids in the watershed. These</w:t>
-      </w:r>
-      <w:r>
-        <w:rPr>
-          <w:rFonts w:ascii="Aptos" w:hAnsi="Aptos"/>
-        </w:rPr>
-        <w:t xml:space="preserve"> data will also be used to inform the development of a juvenile production estimate (JPE) for spring-run Chinook salmon in the Sacramento River Watershed</w:t>
+        <w:t xml:space="preserve">collects data on adult salmonids on Clear Creek. Data </w:t>
+      </w:r>
+      <w:r>
+        <w:rPr>
+          <w:rFonts w:ascii="Aptos" w:hAnsi="Aptos"/>
+        </w:rPr>
+        <w:t>are</w:t>
+      </w:r>
+      <w:r>
+        <w:rPr>
+          <w:rFonts w:ascii="Aptos" w:hAnsi="Aptos"/>
+        </w:rPr>
+        <w:t xml:space="preserve"> collected annually via snorkel surveys</w:t>
+      </w:r>
+      <w:r>
+        <w:rPr>
+          <w:rFonts w:ascii="Aptos" w:hAnsi="Aptos"/>
+        </w:rPr>
+        <w:t xml:space="preserve"> and a video weir. V</w:t>
+      </w:r>
+      <w:r>
+        <w:rPr>
+          <w:rFonts w:ascii="Aptos" w:hAnsi="Aptos"/>
+        </w:rPr>
+        <w:t xml:space="preserve">ideo camera systems collect data on upstream passage 24 hours a day, 7 days a week from </w:t>
+      </w:r>
+      <w:r>
+        <w:rPr>
+          <w:rFonts w:ascii="Aptos" w:hAnsi="Aptos"/>
+        </w:rPr>
+        <w:t>December – August.</w:t>
+      </w:r>
+      <w:r>
+        <w:rPr>
+          <w:rFonts w:ascii="Aptos" w:hAnsi="Aptos"/>
+        </w:rPr>
+        <w:t xml:space="preserve"> Data from this monitoring </w:t>
+      </w:r>
+      <w:r>
+        <w:rPr>
+          <w:rFonts w:ascii="Aptos" w:hAnsi="Aptos"/>
+        </w:rPr>
+        <w:t>are</w:t>
+      </w:r>
+      <w:r>
+        <w:rPr>
+          <w:rFonts w:ascii="Aptos" w:hAnsi="Aptos"/>
+        </w:rPr>
+        <w:t xml:space="preserve"> used to estimate adult escapement (upstream passage) abundance and timing, spawner abundance, and other important metrics for adult salmonids in the watershed. These</w:t>
+      </w:r>
+      <w:r>
+        <w:rPr>
+          <w:rFonts w:ascii="Aptos" w:hAnsi="Aptos"/>
+        </w:rPr>
+        <w:t xml:space="preserve"> data will also be used to inform the development of a juvenile production estimate (JPE) for spring-run Chinook salmon </w:t>
+      </w:r>
+      <w:r>
+        <w:rPr>
+          <w:rFonts w:ascii="Aptos" w:hAnsi="Aptos"/>
+        </w:rPr>
+        <w:t xml:space="preserve">(Oncorhynchus tshawytscha) </w:t>
+      </w:r>
+      <w:r>
+        <w:rPr>
+          <w:rFonts w:ascii="Aptos" w:hAnsi="Aptos"/>
+        </w:rPr>
+        <w:t>in the Sacramento River Watershed</w:t>
       </w:r>
       <w:r>
         <w:rPr>

</xml_diff>